<commit_message>
modifica apportate dopo la visita dalla Holliger
</commit_message>
<xml_diff>
--- a/Progettazione/Diari/01_lupica_andrea_diario_2016-12-01.docx
+++ b/Progettazione/Diari/01_lupica_andrea_diario_2016-12-01.docx
@@ -345,8 +345,6 @@
               </w:rPr>
               <w:t xml:space="preserve"> al DB nel file connession.php e ho ricaricato i dati nel nuovo DB.</w:t>
             </w:r>
-            <w:bookmarkStart w:id="0" w:name="_GoBack"/>
-            <w:bookmarkEnd w:id="0"/>
           </w:p>
           <w:p>
             <w:pPr>
@@ -365,6 +363,586 @@
               </w:rPr>
               <w:t>Dopodiché ho inviato un’email alla Holliger spiegandole ciò che avevo costruito e spiegato il non funzionamento della sezione amministratore poiché non era ancora finita.</w:t>
             </w:r>
+          </w:p>
+          <w:p>
+            <w:pPr>
+              <w:pStyle w:val="Nessunaspaziatura"/>
+              <w:rPr>
+                <w:b w:val="0"/>
+                <w:noProof/>
+                <w:lang w:eastAsia="it-CH"/>
+              </w:rPr>
+            </w:pPr>
+            <w:r>
+              <w:rPr>
+                <w:b w:val="0"/>
+                <w:noProof/>
+                <w:lang w:eastAsia="it-CH"/>
+              </w:rPr>
+              <w:t>Durante il pomeriggio mi sono spostato dalla Holliger per spiegarle il sito web e abbiamo provato insieme a registrare un utente e a editare le materie. Mi sono reso conto che la registrazione utenti non funzionava correttam</w:t>
+            </w:r>
+            <w:r>
+              <w:rPr>
+                <w:b w:val="0"/>
+                <w:noProof/>
+                <w:lang w:eastAsia="it-CH"/>
+              </w:rPr>
+              <w:t>e</w:t>
+            </w:r>
+            <w:r>
+              <w:rPr>
+                <w:b w:val="0"/>
+                <w:noProof/>
+                <w:lang w:eastAsia="it-CH"/>
+              </w:rPr>
+              <w:t>nte poiché l’url della conferma dell’email era incorretto</w:t>
+            </w:r>
+            <w:r>
+              <w:rPr>
+                <w:b w:val="0"/>
+                <w:noProof/>
+                <w:lang w:eastAsia="it-CH"/>
+              </w:rPr>
+              <w:t>, ho cercato di risolvere il problema in questo modo ma non sono sicuro funzioni correttamente.</w:t>
+            </w:r>
+          </w:p>
+          <w:p>
+            <w:pPr>
+              <w:pStyle w:val="Nessunaspaziatura"/>
+              <w:rPr>
+                <w:b w:val="0"/>
+                <w:noProof/>
+                <w:lang w:eastAsia="it-CH"/>
+              </w:rPr>
+            </w:pPr>
+            <w:r>
+              <w:rPr>
+                <w:noProof/>
+                <w:lang w:eastAsia="it-CH"/>
+              </w:rPr>
+              <w:lastRenderedPageBreak/>
+              <w:drawing>
+                <wp:inline distT="0" distB="0" distL="0" distR="0" wp14:anchorId="196DC8B2" wp14:editId="47A93029">
+                  <wp:extent cx="6120130" cy="362585"/>
+                  <wp:effectExtent l="0" t="0" r="0" b="0"/>
+                  <wp:docPr id="3" name="Immagine 3"/>
+                  <wp:cNvGraphicFramePr>
+                    <a:graphicFrameLocks xmlns:a="http://schemas.openxmlformats.org/drawingml/2006/main" noChangeAspect="1"/>
+                  </wp:cNvGraphicFramePr>
+                  <a:graphic xmlns:a="http://schemas.openxmlformats.org/drawingml/2006/main">
+                    <a:graphicData uri="http://schemas.openxmlformats.org/drawingml/2006/picture">
+                      <pic:pic xmlns:pic="http://schemas.openxmlformats.org/drawingml/2006/picture">
+                        <pic:nvPicPr>
+                          <pic:cNvPr id="1" name=""/>
+                          <pic:cNvPicPr/>
+                        </pic:nvPicPr>
+                        <pic:blipFill>
+                          <a:blip r:embed="rId10"/>
+                          <a:stretch>
+                            <a:fillRect/>
+                          </a:stretch>
+                        </pic:blipFill>
+                        <pic:spPr>
+                          <a:xfrm>
+                            <a:off x="0" y="0"/>
+                            <a:ext cx="6120130" cy="362585"/>
+                          </a:xfrm>
+                          <a:prstGeom prst="rect">
+                            <a:avLst/>
+                          </a:prstGeom>
+                        </pic:spPr>
+                      </pic:pic>
+                    </a:graphicData>
+                  </a:graphic>
+                </wp:inline>
+              </w:drawing>
+            </w:r>
+          </w:p>
+          <w:p>
+            <w:pPr>
+              <w:pStyle w:val="Nessunaspaziatura"/>
+              <w:rPr>
+                <w:b w:val="0"/>
+                <w:noProof/>
+                <w:lang w:eastAsia="it-CH"/>
+              </w:rPr>
+            </w:pPr>
+          </w:p>
+          <w:p>
+            <w:pPr>
+              <w:pStyle w:val="Nessunaspaziatura"/>
+              <w:rPr>
+                <w:b w:val="0"/>
+                <w:noProof/>
+                <w:lang w:eastAsia="it-CH"/>
+              </w:rPr>
+            </w:pPr>
+            <w:r>
+              <w:rPr>
+                <w:b w:val="0"/>
+                <w:noProof/>
+                <w:lang w:eastAsia="it-CH"/>
+              </w:rPr>
+              <w:t>Ho provato a stampare il risultato del link che mi dovrebbe essere ritornato tramite il $_SERVER[“PHP_SELF”] ma ho notato una piccola differenza e non ho capito quanto possa influenzare sulla registrazione stessa.</w:t>
+            </w:r>
+          </w:p>
+          <w:p>
+            <w:pPr>
+              <w:pStyle w:val="Nessunaspaziatura"/>
+              <w:rPr>
+                <w:b w:val="0"/>
+                <w:noProof/>
+                <w:lang w:eastAsia="it-CH"/>
+              </w:rPr>
+            </w:pPr>
+            <w:r>
+              <w:rPr>
+                <w:b w:val="0"/>
+                <w:noProof/>
+                <w:lang w:eastAsia="it-CH"/>
+              </w:rPr>
+              <w:t>Il codice è uguale per entrambe le pagine</w:t>
+            </w:r>
+          </w:p>
+          <w:p>
+            <w:pPr>
+              <w:pStyle w:val="Nessunaspaziatura"/>
+              <w:rPr>
+                <w:b w:val="0"/>
+                <w:noProof/>
+                <w:lang w:eastAsia="it-CH"/>
+              </w:rPr>
+            </w:pPr>
+            <w:r>
+              <w:rPr>
+                <w:noProof/>
+                <w:lang w:eastAsia="it-CH"/>
+              </w:rPr>
+              <w:drawing>
+                <wp:inline distT="0" distB="0" distL="0" distR="0" wp14:anchorId="0B216709" wp14:editId="32FD0DE5">
+                  <wp:extent cx="6120130" cy="251460"/>
+                  <wp:effectExtent l="0" t="0" r="0" b="0"/>
+                  <wp:docPr id="4" name="Immagine 4"/>
+                  <wp:cNvGraphicFramePr>
+                    <a:graphicFrameLocks xmlns:a="http://schemas.openxmlformats.org/drawingml/2006/main" noChangeAspect="1"/>
+                  </wp:cNvGraphicFramePr>
+                  <a:graphic xmlns:a="http://schemas.openxmlformats.org/drawingml/2006/main">
+                    <a:graphicData uri="http://schemas.openxmlformats.org/drawingml/2006/picture">
+                      <pic:pic xmlns:pic="http://schemas.openxmlformats.org/drawingml/2006/picture">
+                        <pic:nvPicPr>
+                          <pic:cNvPr id="1" name=""/>
+                          <pic:cNvPicPr/>
+                        </pic:nvPicPr>
+                        <pic:blipFill>
+                          <a:blip r:embed="rId11"/>
+                          <a:stretch>
+                            <a:fillRect/>
+                          </a:stretch>
+                        </pic:blipFill>
+                        <pic:spPr>
+                          <a:xfrm>
+                            <a:off x="0" y="0"/>
+                            <a:ext cx="6120130" cy="251460"/>
+                          </a:xfrm>
+                          <a:prstGeom prst="rect">
+                            <a:avLst/>
+                          </a:prstGeom>
+                        </pic:spPr>
+                      </pic:pic>
+                    </a:graphicData>
+                  </a:graphic>
+                </wp:inline>
+              </w:drawing>
+            </w:r>
+          </w:p>
+          <w:p>
+            <w:pPr>
+              <w:pStyle w:val="Nessunaspaziatura"/>
+              <w:rPr>
+                <w:b w:val="0"/>
+                <w:noProof/>
+                <w:lang w:eastAsia="it-CH"/>
+              </w:rPr>
+            </w:pPr>
+          </w:p>
+          <w:p>
+            <w:pPr>
+              <w:pStyle w:val="Nessunaspaziatura"/>
+              <w:rPr>
+                <w:b w:val="0"/>
+                <w:noProof/>
+                <w:lang w:eastAsia="it-CH"/>
+              </w:rPr>
+            </w:pPr>
+            <w:r>
+              <w:rPr>
+                <w:b w:val="0"/>
+                <w:noProof/>
+                <w:lang w:eastAsia="it-CH"/>
+              </w:rPr>
+              <w:t>E questi sono i risultati su entrambe le pagine</w:t>
+            </w:r>
+          </w:p>
+          <w:p>
+            <w:pPr>
+              <w:pStyle w:val="Nessunaspaziatura"/>
+              <w:rPr>
+                <w:b w:val="0"/>
+                <w:noProof/>
+                <w:lang w:eastAsia="it-CH"/>
+              </w:rPr>
+            </w:pPr>
+            <w:r>
+              <w:rPr>
+                <w:noProof/>
+                <w:lang w:eastAsia="it-CH"/>
+              </w:rPr>
+              <w:drawing>
+                <wp:inline distT="0" distB="0" distL="0" distR="0" wp14:anchorId="5F1774BA" wp14:editId="0AC212F1">
+                  <wp:extent cx="5255172" cy="1524000"/>
+                  <wp:effectExtent l="0" t="0" r="3175" b="0"/>
+                  <wp:docPr id="5" name="Immagine 5"/>
+                  <wp:cNvGraphicFramePr>
+                    <a:graphicFrameLocks xmlns:a="http://schemas.openxmlformats.org/drawingml/2006/main" noChangeAspect="1"/>
+                  </wp:cNvGraphicFramePr>
+                  <a:graphic xmlns:a="http://schemas.openxmlformats.org/drawingml/2006/main">
+                    <a:graphicData uri="http://schemas.openxmlformats.org/drawingml/2006/picture">
+                      <pic:pic xmlns:pic="http://schemas.openxmlformats.org/drawingml/2006/picture">
+                        <pic:nvPicPr>
+                          <pic:cNvPr id="1" name=""/>
+                          <pic:cNvPicPr/>
+                        </pic:nvPicPr>
+                        <pic:blipFill>
+                          <a:blip r:embed="rId12"/>
+                          <a:stretch>
+                            <a:fillRect/>
+                          </a:stretch>
+                        </pic:blipFill>
+                        <pic:spPr>
+                          <a:xfrm>
+                            <a:off x="0" y="0"/>
+                            <a:ext cx="5310714" cy="1540107"/>
+                          </a:xfrm>
+                          <a:prstGeom prst="rect">
+                            <a:avLst/>
+                          </a:prstGeom>
+                        </pic:spPr>
+                      </pic:pic>
+                    </a:graphicData>
+                  </a:graphic>
+                </wp:inline>
+              </w:drawing>
+            </w:r>
+          </w:p>
+          <w:p>
+            <w:pPr>
+              <w:pStyle w:val="Nessunaspaziatura"/>
+              <w:rPr>
+                <w:b w:val="0"/>
+                <w:noProof/>
+                <w:lang w:eastAsia="it-CH"/>
+              </w:rPr>
+            </w:pPr>
+            <w:r>
+              <w:rPr>
+                <w:noProof/>
+                <w:lang w:eastAsia="it-CH"/>
+              </w:rPr>
+              <w:drawing>
+                <wp:inline distT="0" distB="0" distL="0" distR="0" wp14:anchorId="301CE268" wp14:editId="3DCF8965">
+                  <wp:extent cx="5248275" cy="1657350"/>
+                  <wp:effectExtent l="0" t="0" r="9525" b="0"/>
+                  <wp:docPr id="6" name="Immagine 6"/>
+                  <wp:cNvGraphicFramePr>
+                    <a:graphicFrameLocks xmlns:a="http://schemas.openxmlformats.org/drawingml/2006/main" noChangeAspect="1"/>
+                  </wp:cNvGraphicFramePr>
+                  <a:graphic xmlns:a="http://schemas.openxmlformats.org/drawingml/2006/main">
+                    <a:graphicData uri="http://schemas.openxmlformats.org/drawingml/2006/picture">
+                      <pic:pic xmlns:pic="http://schemas.openxmlformats.org/drawingml/2006/picture">
+                        <pic:nvPicPr>
+                          <pic:cNvPr id="1" name=""/>
+                          <pic:cNvPicPr/>
+                        </pic:nvPicPr>
+                        <pic:blipFill>
+                          <a:blip r:embed="rId13"/>
+                          <a:stretch>
+                            <a:fillRect/>
+                          </a:stretch>
+                        </pic:blipFill>
+                        <pic:spPr>
+                          <a:xfrm>
+                            <a:off x="0" y="0"/>
+                            <a:ext cx="5248275" cy="1657350"/>
+                          </a:xfrm>
+                          <a:prstGeom prst="rect">
+                            <a:avLst/>
+                          </a:prstGeom>
+                        </pic:spPr>
+                      </pic:pic>
+                    </a:graphicData>
+                  </a:graphic>
+                </wp:inline>
+              </w:drawing>
+            </w:r>
+          </w:p>
+          <w:p>
+            <w:pPr>
+              <w:pStyle w:val="Nessunaspaziatura"/>
+              <w:rPr>
+                <w:b w:val="0"/>
+                <w:noProof/>
+                <w:lang w:eastAsia="it-CH"/>
+              </w:rPr>
+            </w:pPr>
+            <w:r>
+              <w:rPr>
+                <w:b w:val="0"/>
+                <w:noProof/>
+                <w:lang w:eastAsia="it-CH"/>
+              </w:rPr>
+              <w:t xml:space="preserve">Come si può notare nel secondo c’è “//” prima di “confirmRegister.php” mentre nel primo c’è “/” inoltre nell’url i13lupand/MPT/ c’è </w:t>
+            </w:r>
+            <w:r>
+              <w:rPr>
+                <w:rFonts w:ascii="Helvetica" w:hAnsi="Helvetica"/>
+                <w:b w:val="0"/>
+                <w:color w:val="333333"/>
+                <w:sz w:val="21"/>
+                <w:szCs w:val="21"/>
+                <w:shd w:val="clear" w:color="auto" w:fill="FFFFFF"/>
+              </w:rPr>
+              <w:t>~</w:t>
+            </w:r>
+            <w:r>
+              <w:rPr>
+                <w:rFonts w:ascii="Helvetica" w:hAnsi="Helvetica"/>
+                <w:color w:val="333333"/>
+                <w:sz w:val="21"/>
+                <w:szCs w:val="21"/>
+                <w:shd w:val="clear" w:color="auto" w:fill="FFFFFF"/>
+              </w:rPr>
+              <w:t xml:space="preserve"> </w:t>
+            </w:r>
+            <w:r>
+              <w:rPr>
+                <w:b w:val="0"/>
+                <w:noProof/>
+                <w:lang w:eastAsia="it-CH"/>
+              </w:rPr>
+              <w:t>mentre</w:t>
+            </w:r>
+            <w:r>
+              <w:rPr>
+                <w:b w:val="0"/>
+                <w:noProof/>
+                <w:lang w:eastAsia="it-CH"/>
+              </w:rPr>
+              <w:t xml:space="preserve"> nell’altro no e non capisco quanto il “//” e il “</w:t>
+            </w:r>
+            <w:r>
+              <w:rPr>
+                <w:rFonts w:ascii="Helvetica" w:hAnsi="Helvetica"/>
+                <w:b w:val="0"/>
+                <w:color w:val="333333"/>
+                <w:sz w:val="21"/>
+                <w:szCs w:val="21"/>
+                <w:shd w:val="clear" w:color="auto" w:fill="FFFFFF"/>
+              </w:rPr>
+              <w:t>~</w:t>
+            </w:r>
+            <w:r>
+              <w:rPr>
+                <w:rFonts w:ascii="Helvetica" w:hAnsi="Helvetica"/>
+                <w:b w:val="0"/>
+                <w:color w:val="333333"/>
+                <w:sz w:val="21"/>
+                <w:szCs w:val="21"/>
+                <w:shd w:val="clear" w:color="auto" w:fill="FFFFFF"/>
+              </w:rPr>
+              <w:t>”</w:t>
+            </w:r>
+            <w:r>
+              <w:rPr>
+                <w:b w:val="0"/>
+                <w:noProof/>
+                <w:lang w:eastAsia="it-CH"/>
+              </w:rPr>
+              <w:t xml:space="preserve"> possa influire sull’url di registrazione, ovvero quello sotto indicato, poiché entrambi mi portano alla pagina senza problemi. Quindi, poiché ho anche testato e funziona su entrambi, penso che il problema ora sia risolto.</w:t>
+            </w:r>
+          </w:p>
+          <w:p>
+            <w:pPr>
+              <w:pStyle w:val="Nessunaspaziatura"/>
+              <w:rPr>
+                <w:b w:val="0"/>
+                <w:noProof/>
+                <w:lang w:eastAsia="it-CH"/>
+              </w:rPr>
+            </w:pPr>
+          </w:p>
+          <w:p>
+            <w:pPr>
+              <w:pStyle w:val="Nessunaspaziatura"/>
+              <w:rPr>
+                <w:b w:val="0"/>
+                <w:noProof/>
+                <w:lang w:eastAsia="it-CH"/>
+              </w:rPr>
+            </w:pPr>
+            <w:r>
+              <w:rPr>
+                <w:b w:val="0"/>
+                <w:noProof/>
+                <w:lang w:eastAsia="it-CH"/>
+              </w:rPr>
+              <w:t xml:space="preserve">Inoltre mi sono accorto che un docente che si è registrato non ha avuto una data di iscrizione che scade, non ho fatto caso al fatto che lui abbia effettuato il login </w:t>
+            </w:r>
+            <w:r>
+              <w:rPr>
+                <w:b w:val="0"/>
+                <w:noProof/>
+                <w:lang w:eastAsia="it-CH"/>
+              </w:rPr>
+              <w:t>prima o dopo che io abbia controllato quindi per sicurezza dovrei ricontrollare la cosa, fatto sta che nel primo sito la data di iscrizione funziona correttamente.</w:t>
+            </w:r>
+          </w:p>
+          <w:p>
+            <w:pPr>
+              <w:pStyle w:val="Nessunaspaziatura"/>
+              <w:rPr>
+                <w:b w:val="0"/>
+                <w:noProof/>
+                <w:lang w:eastAsia="it-CH"/>
+              </w:rPr>
+            </w:pPr>
+          </w:p>
+          <w:p>
+            <w:pPr>
+              <w:pStyle w:val="Nessunaspaziatura"/>
+              <w:rPr>
+                <w:b w:val="0"/>
+                <w:noProof/>
+                <w:lang w:eastAsia="it-CH"/>
+              </w:rPr>
+            </w:pPr>
+            <w:r>
+              <w:rPr>
+                <w:b w:val="0"/>
+                <w:noProof/>
+                <w:lang w:eastAsia="it-CH"/>
+              </w:rPr>
+              <w:t>Infine mi sono reso conto che quando vengono eliminate le materie, ogni tanto non scompare la parte “nera” quando esce il modal, dovrei ricontrollare sul secondo sito se da ancora il problema, e provare a vedere se c’è lo stesso problema nel primo sito e controllare se il problema è aggiustabile.</w:t>
+            </w:r>
+          </w:p>
+          <w:p>
+            <w:pPr>
+              <w:pStyle w:val="Nessunaspaziatura"/>
+              <w:rPr>
+                <w:b w:val="0"/>
+                <w:noProof/>
+                <w:lang w:eastAsia="it-CH"/>
+              </w:rPr>
+            </w:pPr>
+          </w:p>
+          <w:p>
+            <w:pPr>
+              <w:pStyle w:val="Nessunaspaziatura"/>
+              <w:rPr>
+                <w:b w:val="0"/>
+                <w:noProof/>
+                <w:lang w:eastAsia="it-CH"/>
+              </w:rPr>
+            </w:pPr>
+            <w:r>
+              <w:rPr>
+                <w:b w:val="0"/>
+                <w:noProof/>
+                <w:lang w:eastAsia="it-CH"/>
+              </w:rPr>
+              <w:t xml:space="preserve">Un altro punto che mi è stato fatto notare è che il testo dell’email non viene tradotto correttamente poiché il testo che dovrebbe essere inviato è </w:t>
+            </w:r>
+          </w:p>
+          <w:p>
+            <w:pPr>
+              <w:pStyle w:val="Nessunaspaziatura"/>
+              <w:rPr>
+                <w:b w:val="0"/>
+                <w:noProof/>
+                <w:lang w:eastAsia="it-CH"/>
+              </w:rPr>
+            </w:pPr>
+            <w:r>
+              <w:rPr>
+                <w:b w:val="0"/>
+                <w:noProof/>
+                <w:lang w:eastAsia="it-CH"/>
+              </w:rPr>
+              <w:t>Hai solo 3 giorni per effettuare il primo login, dopodiché bisognerà rieffettuare la registrazione</w:t>
+            </w:r>
+          </w:p>
+          <w:p>
+            <w:pPr>
+              <w:pStyle w:val="Nessunaspaziatura"/>
+              <w:rPr>
+                <w:b w:val="0"/>
+                <w:noProof/>
+                <w:lang w:eastAsia="it-CH"/>
+              </w:rPr>
+            </w:pPr>
+            <w:r>
+              <w:rPr>
+                <w:b w:val="0"/>
+                <w:noProof/>
+                <w:lang w:eastAsia="it-CH"/>
+              </w:rPr>
+              <w:t xml:space="preserve">Mentre quello ricevuto è </w:t>
+            </w:r>
+          </w:p>
+          <w:p>
+            <w:pPr>
+              <w:shd w:val="clear" w:color="auto" w:fill="FFFFFF"/>
+              <w:tabs>
+                <w:tab w:val="left" w:pos="916"/>
+                <w:tab w:val="left" w:pos="1832"/>
+                <w:tab w:val="left" w:pos="2748"/>
+                <w:tab w:val="left" w:pos="3664"/>
+                <w:tab w:val="left" w:pos="4580"/>
+                <w:tab w:val="left" w:pos="5496"/>
+                <w:tab w:val="left" w:pos="6412"/>
+                <w:tab w:val="left" w:pos="7328"/>
+                <w:tab w:val="left" w:pos="8244"/>
+                <w:tab w:val="left" w:pos="9160"/>
+                <w:tab w:val="left" w:pos="10076"/>
+                <w:tab w:val="left" w:pos="10992"/>
+                <w:tab w:val="left" w:pos="11908"/>
+                <w:tab w:val="left" w:pos="12824"/>
+                <w:tab w:val="left" w:pos="13740"/>
+                <w:tab w:val="left" w:pos="14656"/>
+              </w:tabs>
+              <w:rPr>
+                <w:b w:val="0"/>
+                <w:noProof/>
+                <w:lang w:eastAsia="it-CH"/>
+              </w:rPr>
+            </w:pPr>
+            <w:r>
+              <w:rPr>
+                <w:b w:val="0"/>
+                <w:noProof/>
+                <w:lang w:eastAsia="it-CH"/>
+              </w:rPr>
+              <w:t>Hai solo 3 giorni per effettuare il primo login, dopodichÃ© bisognerÃ  rieffettuare la registrazione</w:t>
+            </w:r>
+          </w:p>
+          <w:p>
+            <w:pPr>
+              <w:pStyle w:val="Nessunaspaziatura"/>
+              <w:rPr>
+                <w:b w:val="0"/>
+                <w:noProof/>
+                <w:lang w:eastAsia="it-CH"/>
+              </w:rPr>
+            </w:pPr>
           </w:p>
         </w:tc>
       </w:tr>
@@ -414,6 +992,7 @@
               <w:rPr>
                 <w:b w:val="0"/>
               </w:rPr>
+              <w:lastRenderedPageBreak/>
               <w:t>Problemi riscontrati</w:t>
             </w:r>
             <w:r>
@@ -444,8 +1023,34 @@
               <w:rPr>
                 <w:b w:val="0"/>
               </w:rPr>
-              <w:lastRenderedPageBreak/>
-              <w:t>A parte la ricarica completa della pagina nessun altro problema riscontrato</w:t>
+              <w:t xml:space="preserve">Menomale sono riuscito a trovare una soluzione per tutti i problemi a parte per gli ultimi 2 punti elencati sopra, dovrei riguardare meglio anche il punto precedente poiché dopo aver fatto il colloquio con la </w:t>
+            </w:r>
+            <w:proofErr w:type="spellStart"/>
+            <w:r>
+              <w:rPr>
+                <w:b w:val="0"/>
+              </w:rPr>
+              <w:t>Holliger</w:t>
+            </w:r>
+            <w:proofErr w:type="spellEnd"/>
+            <w:r>
+              <w:rPr>
+                <w:b w:val="0"/>
+              </w:rPr>
+              <w:t xml:space="preserve"> non ho avuto abbastanza tempo a disposizione per dire di aver risolto il problema ufficialmente.</w:t>
+            </w:r>
+          </w:p>
+          <w:p>
+            <w:pPr>
+              <w:rPr>
+                <w:b w:val="0"/>
+              </w:rPr>
+            </w:pPr>
+            <w:r>
+              <w:rPr>
+                <w:b w:val="0"/>
+              </w:rPr>
+              <w:t>Per quanto riguarda il testo dell’email non sono sicuro possa essere risolto, ma proverò a darci un’occhiata la prossima lezione.</w:t>
             </w:r>
           </w:p>
         </w:tc>
@@ -522,7 +1127,51 @@
                 <w:b w:val="0"/>
                 <w:bCs w:val="0"/>
               </w:rPr>
-              <w:t>In avanti alla pianificazione poiché avrei dovuto iniziare la pagina di amministrazione settimana prossima</w:t>
+              <w:t xml:space="preserve">In orario rispetto alla pianificazione </w:t>
+            </w:r>
+            <w:r>
+              <w:rPr>
+                <w:b w:val="0"/>
+                <w:bCs w:val="0"/>
+              </w:rPr>
+              <w:t xml:space="preserve">poiché </w:t>
+            </w:r>
+            <w:r>
+              <w:rPr>
+                <w:b w:val="0"/>
+                <w:bCs w:val="0"/>
+              </w:rPr>
+              <w:t xml:space="preserve">oggi ho effettuato la consegna intermedia, inoltre </w:t>
+            </w:r>
+            <w:r>
+              <w:rPr>
+                <w:b w:val="0"/>
+                <w:bCs w:val="0"/>
+              </w:rPr>
+              <w:t>avrei dovuto iniziare la pagina di amministrazione settimana prossima</w:t>
+            </w:r>
+            <w:r>
+              <w:rPr>
+                <w:b w:val="0"/>
+                <w:bCs w:val="0"/>
+              </w:rPr>
+              <w:t xml:space="preserve"> ma avrei dovuto concludere con gli eventuali problemi causati dal mettere online il sito (in questo caso lo spostamento) che probabilmente mi prenderà anche la prossima lezione poiché mi sono già organizzato con la </w:t>
+            </w:r>
+            <w:proofErr w:type="spellStart"/>
+            <w:r>
+              <w:rPr>
+                <w:b w:val="0"/>
+                <w:bCs w:val="0"/>
+              </w:rPr>
+              <w:t>Holliger</w:t>
+            </w:r>
+            <w:proofErr w:type="spellEnd"/>
+            <w:r>
+              <w:rPr>
+                <w:b w:val="0"/>
+                <w:bCs w:val="0"/>
+              </w:rPr>
+              <w:t xml:space="preserve"> per rincontrarci e guardare assieme i difetti.</w:t>
             </w:r>
           </w:p>
         </w:tc>
@@ -587,7 +1236,7 @@
               <w:rPr>
                 <w:b w:val="0"/>
               </w:rPr>
-              <w:t xml:space="preserve">Mettere il sito sul nuovo server per la </w:t>
+              <w:t xml:space="preserve">Discutere con la </w:t>
             </w:r>
             <w:proofErr w:type="spellStart"/>
             <w:r>
@@ -601,8 +1250,10 @@
               <w:rPr>
                 <w:b w:val="0"/>
               </w:rPr>
-              <w:t xml:space="preserve"> e cercar di finire la pagina della creazione della materia.</w:t>
-            </w:r>
+              <w:t xml:space="preserve"> il sito web e risolvere gli errori e gli eventuali errori che ho riscontrato e che riscontrerò</w:t>
+            </w:r>
+            <w:bookmarkStart w:id="0" w:name="_GoBack"/>
+            <w:bookmarkEnd w:id="0"/>
           </w:p>
         </w:tc>
       </w:tr>
@@ -632,8 +1283,8 @@
       </w:pPr>
     </w:p>
     <w:sectPr>
-      <w:headerReference w:type="default" r:id="rId10"/>
-      <w:footerReference w:type="default" r:id="rId11"/>
+      <w:headerReference w:type="default" r:id="rId14"/>
+      <w:footerReference w:type="default" r:id="rId15"/>
       <w:pgSz w:w="11906" w:h="16838"/>
       <w:pgMar w:top="1276" w:right="1134" w:bottom="1134" w:left="1134" w:header="708" w:footer="314" w:gutter="0"/>
       <w:cols w:space="708"/>
@@ -759,7 +1410,7 @@
         <w:noProof/>
         <w:lang w:val="it-IT"/>
       </w:rPr>
-      <w:t>1</w:t>
+      <w:t>2</w:t>
     </w:r>
     <w:r>
       <w:rPr>
@@ -801,7 +1452,7 @@
         <w:noProof/>
         <w:lang w:val="it-IT"/>
       </w:rPr>
-      <w:t>2</w:t>
+      <w:t>3</w:t>
     </w:r>
     <w:r>
       <w:rPr>
@@ -3946,6 +4597,56 @@
     <w:basedOn w:val="Carpredefinitoparagrafo"/>
     <w:rsid w:val="002A0284"/>
   </w:style>
+  <w:style w:type="paragraph" w:styleId="PreformattatoHTML">
+    <w:name w:val="HTML Preformatted"/>
+    <w:basedOn w:val="Normale"/>
+    <w:link w:val="PreformattatoHTMLCarattere"/>
+    <w:uiPriority w:val="99"/>
+    <w:semiHidden/>
+    <w:unhideWhenUsed/>
+    <w:rsid w:val="00650038"/>
+    <w:pPr>
+      <w:tabs>
+        <w:tab w:val="left" w:pos="916"/>
+        <w:tab w:val="left" w:pos="1832"/>
+        <w:tab w:val="left" w:pos="2748"/>
+        <w:tab w:val="left" w:pos="3664"/>
+        <w:tab w:val="left" w:pos="4580"/>
+        <w:tab w:val="left" w:pos="5496"/>
+        <w:tab w:val="left" w:pos="6412"/>
+        <w:tab w:val="left" w:pos="7328"/>
+        <w:tab w:val="left" w:pos="8244"/>
+        <w:tab w:val="left" w:pos="9160"/>
+        <w:tab w:val="left" w:pos="10076"/>
+        <w:tab w:val="left" w:pos="10992"/>
+        <w:tab w:val="left" w:pos="11908"/>
+        <w:tab w:val="left" w:pos="12824"/>
+        <w:tab w:val="left" w:pos="13740"/>
+        <w:tab w:val="left" w:pos="14656"/>
+      </w:tabs>
+      <w:spacing w:after="0" w:line="240" w:lineRule="auto"/>
+    </w:pPr>
+    <w:rPr>
+      <w:rFonts w:ascii="Courier New" w:eastAsia="Times New Roman" w:hAnsi="Courier New" w:cs="Courier New"/>
+      <w:sz w:val="20"/>
+      <w:szCs w:val="20"/>
+      <w:lang w:eastAsia="it-CH"/>
+    </w:rPr>
+  </w:style>
+  <w:style w:type="character" w:customStyle="1" w:styleId="PreformattatoHTMLCarattere">
+    <w:name w:val="Preformattato HTML Carattere"/>
+    <w:basedOn w:val="Carpredefinitoparagrafo"/>
+    <w:link w:val="PreformattatoHTML"/>
+    <w:uiPriority w:val="99"/>
+    <w:semiHidden/>
+    <w:rsid w:val="00650038"/>
+    <w:rPr>
+      <w:rFonts w:ascii="Courier New" w:eastAsia="Times New Roman" w:hAnsi="Courier New" w:cs="Courier New"/>
+      <w:sz w:val="20"/>
+      <w:szCs w:val="20"/>
+      <w:lang w:eastAsia="it-CH"/>
+    </w:rPr>
+  </w:style>
 </w:styles>
 </file>
 
@@ -4036,6 +4737,14 @@
     <w:pitch w:val="variable"/>
     <w:sig w:usb0="E00002FF" w:usb1="400004FF" w:usb2="00000000" w:usb3="00000000" w:csb0="0000019F" w:csb1="00000000"/>
   </w:font>
+  <w:font w:name="Helvetica">
+    <w:panose1 w:val="020B0604020202020204"/>
+    <w:charset w:val="00"/>
+    <w:family w:val="swiss"/>
+    <w:notTrueType/>
+    <w:pitch w:val="variable"/>
+    <w:sig w:usb0="00000003" w:usb1="00000000" w:usb2="00000000" w:usb3="00000000" w:csb0="00000001" w:csb1="00000000"/>
+  </w:font>
   <w:font w:name="Calibri Light">
     <w:panose1 w:val="020F0302020204030204"/>
     <w:charset w:val="00"/>
@@ -4062,12 +4771,12 @@
   <w:rsids>
     <w:rsidRoot w:val="003F5C32"/>
     <w:rsid w:val="000024DA"/>
-    <w:rsid w:val="00003C4F"/>
     <w:rsid w:val="00056466"/>
     <w:rsid w:val="000603D9"/>
     <w:rsid w:val="00081066"/>
     <w:rsid w:val="0009103E"/>
     <w:rsid w:val="00092592"/>
+    <w:rsid w:val="000B454E"/>
     <w:rsid w:val="000B47BC"/>
     <w:rsid w:val="000E0CC5"/>
     <w:rsid w:val="001101C0"/>
@@ -4952,7 +5661,7 @@
 </file>
 
 <file path=customXml/itemProps1.xml><?xml version="1.0" encoding="utf-8"?>
-<ds:datastoreItem xmlns:ds="http://schemas.openxmlformats.org/officeDocument/2006/customXml" ds:itemID="{06B4D790-FEB4-4BA1-B8E1-9AA6B0AC2ABD}">
+<ds:datastoreItem xmlns:ds="http://schemas.openxmlformats.org/officeDocument/2006/customXml" ds:itemID="{02B3B553-F528-410E-AC4A-644FDB75D901}">
   <ds:schemaRefs>
     <ds:schemaRef ds:uri="http://schemas.openxmlformats.org/officeDocument/2006/bibliography"/>
   </ds:schemaRefs>

</xml_diff>